<commit_message>
Edit to smart speaker article
Translated to english and expanded article.
</commit_message>
<xml_diff>
--- a/articles/Smart høytalere.docx
+++ b/articles/Smart høytalere.docx
@@ -59,7 +59,13 @@
         </w:tabs>
       </w:pPr>
       <w:r>
-        <w:t>Alternativer liten:</w:t>
+        <w:t xml:space="preserve">Alternativer </w:t>
+      </w:r>
+      <w:r>
+        <w:t>medium</w:t>
+      </w:r>
+      <w:r>
+        <w:t>:</w:t>
       </w:r>
     </w:p>
     <w:p>
@@ -144,7 +150,13 @@
         </w:tabs>
       </w:pPr>
       <w:r>
-        <w:t>Apple Pod</w:t>
+        <w:t xml:space="preserve">Apple </w:t>
+      </w:r>
+      <w:r>
+        <w:t>Home</w:t>
+      </w:r>
+      <w:r>
+        <w:t>Pod</w:t>
       </w:r>
     </w:p>
     <w:p>
@@ -156,16 +168,18 @@
     </w:p>
     <w:p>
       <w:pPr>
+        <w:pStyle w:val="Title"/>
+      </w:pPr>
+      <w:r>
+        <w:t>Smart speakers, unlike Trump [working title]</w:t>
+      </w:r>
+    </w:p>
+    <w:p>
+      <w:pPr>
         <w:tabs>
           <w:tab w:val="left" w:pos="6780"/>
         </w:tabs>
       </w:pPr>
-      <w:r>
-        <w:t xml:space="preserve">Smarthøytaler marked har utvidet seg kraftig de siste årene. </w:t>
-      </w:r>
-      <w:r>
-        <w:t xml:space="preserve">Alt fra Amazon Echo dot til Google Home Max har blitt lanser og godt motatt. Vi skal nå gå gjennom de forskjellige valgene du har når det kommer til smarthøytalere. </w:t>
-      </w:r>
     </w:p>
     <w:p>
       <w:pPr>
@@ -174,7 +188,13 @@
         </w:tabs>
       </w:pPr>
       <w:r>
-        <w:t>[Bilde]</w:t>
+        <w:t xml:space="preserve">The smartspeaker market has grown exponentially the last year. From the Amazon Echo to the Google Home Max, the smartspeakers has gotten a good reception from the people. In this article </w:t>
+      </w:r>
+      <w:r>
+        <w:t>I</w:t>
+      </w:r>
+      <w:r>
+        <w:t xml:space="preserve"> are going to go through the different choises you have when it comes to smart speakers.</w:t>
       </w:r>
     </w:p>
     <w:p>
@@ -184,22 +204,169 @@
         </w:tabs>
       </w:pPr>
       <w:r>
-        <w:t xml:space="preserve">En smarthøytaler er ikke det samme som Sonos eller Bose sine løsninger der lyden spilles av synkront blandt alle høytalerene. Smarthøytalere har en innebygd assistent som sammarbeider med telefonen din og smart-enheter i huset ditt. For eksempel, om du har Philips Hue kompitable lys i huset, kan du styre lysene med stemmen via Amazon </w:t>
-      </w:r>
-      <w:r>
-        <w:t>Alexa eller</w:t>
-      </w:r>
-      <w:r>
-        <w:t xml:space="preserve"> Google</w:t>
-      </w:r>
-      <w:r>
-        <w:t xml:space="preserve"> Assistant</w:t>
-      </w:r>
-      <w:r>
-        <w:t>.</w:t>
+        <w:t>[Bilde]</w:t>
+      </w:r>
+    </w:p>
+    <w:p>
+      <w:pPr>
+        <w:tabs>
+          <w:tab w:val="left" w:pos="6780"/>
+        </w:tabs>
+      </w:pPr>
+      <w:r>
+        <w:t>A smartspeaker isn’t the same as a Sonos or a Bose solution, where they play music in the desired rooms. Smartspeakers has a buildt in</w:t>
+      </w:r>
+      <w:r>
+        <w:t xml:space="preserve"> assistant that can control your smart home devices, like a Philips Hue light or a Nest thermostat. </w:t>
+      </w:r>
+      <w:r>
+        <w:t>Unlike its Amazon and Google counterparts, the Apple HomePod doesnt have integration for external smart home controll, but can still cooperate with your phone to completet its tasks.</w:t>
       </w:r>
       <w:r>
         <w:t xml:space="preserve"> </w:t>
+      </w:r>
+    </w:p>
+    <w:p>
+      <w:pPr>
+        <w:tabs>
+          <w:tab w:val="left" w:pos="6780"/>
+        </w:tabs>
+        <w:rPr>
+          <w:lang w:val="en-GB"/>
+        </w:rPr>
+      </w:pPr>
+      <w:r>
+        <w:t xml:space="preserve">I have divided the speakers primarily based on speaker size. </w:t>
+      </w:r>
+      <w:r>
+        <w:t>The Google Home Mini and the Amazon Echo Dot both fall under the «smal» category», seeing as they both have the smalest size and price</w:t>
+      </w:r>
+      <w:r>
+        <w:t>,</w:t>
+      </w:r>
+      <w:r>
+        <w:t xml:space="preserve"> coming in at 649kr each</w:t>
+      </w:r>
+      <w:r>
+        <w:t xml:space="preserve">. </w:t>
+      </w:r>
+      <w:r>
+        <w:t xml:space="preserve">The biggest advantage the Dot has over the Mini is that it can pass music to an external speaker through </w:t>
+      </w:r>
+      <w:r>
+        <w:t>bluetooth</w:t>
+      </w:r>
+      <w:r>
+        <w:t xml:space="preserve"> or a 3.5mm aux </w:t>
+      </w:r>
+      <w:r>
+        <w:t>output</w:t>
+      </w:r>
+      <w:r>
+        <w:t>, if you have other speakers. The Mini can, technically, use bluetooth to send its music, but this requiers a chromecast audio dongle to work.</w:t>
+      </w:r>
+      <w:r>
+        <w:t xml:space="preserve"> </w:t>
+      </w:r>
+      <w:r>
+        <w:br/>
+        <w:t>The dot uses Amazon Alexa as its assistant, making it able to do everything a Alexa-enabled device can do. Alexa devices can play music from Amazon music library, as well as Pandora</w:t>
+      </w:r>
+      <w:r>
+        <w:t xml:space="preserve"> and Spotify. You can also stream from Google Play music and Apple music </w:t>
+      </w:r>
+      <w:r>
+        <w:rPr>
+          <w:lang w:val="en-GB"/>
+        </w:rPr>
+        <w:t>through a phone. The Dot also supports a wide range of smart home devices like Philips Hue and Nest thermostats, as well as doing mundane tasks like alarms, timers, to-do lists etc.</w:t>
+      </w:r>
+      <w:r>
+        <w:rPr>
+          <w:lang w:val="en-GB"/>
+        </w:rPr>
+        <w:t xml:space="preserve"> If you also have a Fire-TV stick, you can start streaming music and videos to your TV, started with your voice.</w:t>
+      </w:r>
+      <w:r>
+        <w:rPr>
+          <w:lang w:val="en-GB"/>
+        </w:rPr>
+        <w:br/>
+      </w:r>
+      <w:r>
+        <w:rPr>
+          <w:lang w:val="en-GB"/>
+        </w:rPr>
+        <w:t xml:space="preserve">The </w:t>
+      </w:r>
+      <w:r>
+        <w:rPr>
+          <w:lang w:val="en-GB"/>
+        </w:rPr>
+        <w:t xml:space="preserve">Google Home </w:t>
+      </w:r>
+      <w:r>
+        <w:rPr>
+          <w:lang w:val="en-GB"/>
+        </w:rPr>
+        <w:t xml:space="preserve">Mini have </w:t>
+      </w:r>
+      <w:r>
+        <w:rPr>
+          <w:lang w:val="en-GB"/>
+        </w:rPr>
+        <w:t xml:space="preserve">very similar software </w:t>
+      </w:r>
+      <w:r>
+        <w:rPr>
+          <w:lang w:val="en-GB"/>
+        </w:rPr>
+        <w:t>features</w:t>
+      </w:r>
+      <w:r>
+        <w:rPr>
+          <w:lang w:val="en-GB"/>
+        </w:rPr>
+        <w:t>. It uses</w:t>
+      </w:r>
+      <w:r>
+        <w:rPr>
+          <w:lang w:val="en-GB"/>
+        </w:rPr>
+        <w:t xml:space="preserve"> the Google Assistant and have access to</w:t>
+      </w:r>
+      <w:r>
+        <w:rPr>
+          <w:lang w:val="en-GB"/>
+        </w:rPr>
+        <w:t xml:space="preserve"> streaming from Google Play music, Spotify, Soundcloud, Pandora and more. It can do tasks </w:t>
+      </w:r>
+      <w:r>
+        <w:rPr>
+          <w:lang w:val="en-GB"/>
+        </w:rPr>
+        <w:lastRenderedPageBreak/>
+        <w:t xml:space="preserve">like timers, alarms and to-do lists, as well as streaming music and videos, both from Netflix and </w:t>
+      </w:r>
+      <w:proofErr w:type="spellStart"/>
+      <w:r>
+        <w:rPr>
+          <w:lang w:val="en-GB"/>
+        </w:rPr>
+        <w:t>Youtube</w:t>
+      </w:r>
+      <w:proofErr w:type="spellEnd"/>
+      <w:r>
+        <w:rPr>
+          <w:lang w:val="en-GB"/>
+        </w:rPr>
+        <w:t xml:space="preserve"> to all Chromecast-enabled or -connected devices, </w:t>
+      </w:r>
+      <w:r>
+        <w:rPr>
+          <w:lang w:val="en-GB"/>
+        </w:rPr>
+        <w:t>s</w:t>
       </w:r>
       <w:bookmarkStart w:id="0" w:name="_GoBack"/>
       <w:bookmarkEnd w:id="0"/>

</xml_diff>

<commit_message>
Finishing up the article
Finished up the article. Ready to merge
</commit_message>
<xml_diff>
--- a/articles/Smart høytalere.docx
+++ b/articles/Smart høytalere.docx
@@ -7,8 +7,15 @@
         <w:tabs>
           <w:tab w:val="left" w:pos="6780"/>
         </w:tabs>
-      </w:pPr>
-      <w:r>
+        <w:rPr>
+          <w:rFonts w:ascii="Helvetica" w:hAnsi="Helvetica"/>
+        </w:rPr>
+      </w:pPr>
+      <w:bookmarkStart w:id="0" w:name="_GoBack"/>
+      <w:r>
+        <w:rPr>
+          <w:rFonts w:ascii="Helvetica" w:hAnsi="Helvetica"/>
+        </w:rPr>
         <w:t>Smart høytalere:</w:t>
       </w:r>
     </w:p>
@@ -17,8 +24,14 @@
         <w:tabs>
           <w:tab w:val="left" w:pos="6780"/>
         </w:tabs>
-      </w:pPr>
-      <w:r>
+        <w:rPr>
+          <w:rFonts w:ascii="Helvetica" w:hAnsi="Helvetica"/>
+        </w:rPr>
+      </w:pPr>
+      <w:r>
+        <w:rPr>
+          <w:rFonts w:ascii="Helvetica" w:hAnsi="Helvetica"/>
+        </w:rPr>
         <w:t xml:space="preserve">Alternativer liten: </w:t>
       </w:r>
     </w:p>
@@ -32,8 +45,14 @@
         <w:tabs>
           <w:tab w:val="left" w:pos="6780"/>
         </w:tabs>
-      </w:pPr>
-      <w:r>
+        <w:rPr>
+          <w:rFonts w:ascii="Helvetica" w:hAnsi="Helvetica"/>
+        </w:rPr>
+      </w:pPr>
+      <w:r>
+        <w:rPr>
+          <w:rFonts w:ascii="Helvetica" w:hAnsi="Helvetica"/>
+        </w:rPr>
         <w:t>Google Home Mini</w:t>
       </w:r>
     </w:p>
@@ -47,8 +66,14 @@
         <w:tabs>
           <w:tab w:val="left" w:pos="6780"/>
         </w:tabs>
-      </w:pPr>
-      <w:r>
+        <w:rPr>
+          <w:rFonts w:ascii="Helvetica" w:hAnsi="Helvetica"/>
+        </w:rPr>
+      </w:pPr>
+      <w:r>
+        <w:rPr>
+          <w:rFonts w:ascii="Helvetica" w:hAnsi="Helvetica"/>
+        </w:rPr>
         <w:t>Amazon Echo Dot</w:t>
       </w:r>
     </w:p>
@@ -57,14 +82,26 @@
         <w:tabs>
           <w:tab w:val="left" w:pos="6780"/>
         </w:tabs>
-      </w:pPr>
-      <w:r>
+        <w:rPr>
+          <w:rFonts w:ascii="Helvetica" w:hAnsi="Helvetica"/>
+        </w:rPr>
+      </w:pPr>
+      <w:r>
+        <w:rPr>
+          <w:rFonts w:ascii="Helvetica" w:hAnsi="Helvetica"/>
+        </w:rPr>
         <w:t xml:space="preserve">Alternativer </w:t>
       </w:r>
       <w:r>
+        <w:rPr>
+          <w:rFonts w:ascii="Helvetica" w:hAnsi="Helvetica"/>
+        </w:rPr>
         <w:t>medium</w:t>
       </w:r>
       <w:r>
+        <w:rPr>
+          <w:rFonts w:ascii="Helvetica" w:hAnsi="Helvetica"/>
+        </w:rPr>
         <w:t>:</w:t>
       </w:r>
     </w:p>
@@ -78,8 +115,14 @@
         <w:tabs>
           <w:tab w:val="left" w:pos="6780"/>
         </w:tabs>
-      </w:pPr>
-      <w:r>
+        <w:rPr>
+          <w:rFonts w:ascii="Helvetica" w:hAnsi="Helvetica"/>
+        </w:rPr>
+      </w:pPr>
+      <w:r>
+        <w:rPr>
+          <w:rFonts w:ascii="Helvetica" w:hAnsi="Helvetica"/>
+        </w:rPr>
         <w:t>Google Home</w:t>
       </w:r>
     </w:p>
@@ -93,8 +136,14 @@
         <w:tabs>
           <w:tab w:val="left" w:pos="6780"/>
         </w:tabs>
-      </w:pPr>
-      <w:r>
+        <w:rPr>
+          <w:rFonts w:ascii="Helvetica" w:hAnsi="Helvetica"/>
+        </w:rPr>
+      </w:pPr>
+      <w:r>
+        <w:rPr>
+          <w:rFonts w:ascii="Helvetica" w:hAnsi="Helvetica"/>
+        </w:rPr>
         <w:t>Amazon Echo</w:t>
       </w:r>
     </w:p>
@@ -108,8 +157,14 @@
         <w:tabs>
           <w:tab w:val="left" w:pos="6780"/>
         </w:tabs>
-      </w:pPr>
-      <w:r>
+        <w:rPr>
+          <w:rFonts w:ascii="Helvetica" w:hAnsi="Helvetica"/>
+        </w:rPr>
+      </w:pPr>
+      <w:r>
+        <w:rPr>
+          <w:rFonts w:ascii="Helvetica" w:hAnsi="Helvetica"/>
+        </w:rPr>
         <w:t>Amazon Echo Pluss</w:t>
       </w:r>
     </w:p>
@@ -118,8 +173,14 @@
         <w:tabs>
           <w:tab w:val="left" w:pos="6780"/>
         </w:tabs>
-      </w:pPr>
-      <w:r>
+        <w:rPr>
+          <w:rFonts w:ascii="Helvetica" w:hAnsi="Helvetica"/>
+        </w:rPr>
+      </w:pPr>
+      <w:r>
+        <w:rPr>
+          <w:rFonts w:ascii="Helvetica" w:hAnsi="Helvetica"/>
+        </w:rPr>
         <w:t>Alternativer Stor:</w:t>
       </w:r>
     </w:p>
@@ -133,8 +194,14 @@
         <w:tabs>
           <w:tab w:val="left" w:pos="6780"/>
         </w:tabs>
-      </w:pPr>
-      <w:r>
+        <w:rPr>
+          <w:rFonts w:ascii="Helvetica" w:hAnsi="Helvetica"/>
+        </w:rPr>
+      </w:pPr>
+      <w:r>
+        <w:rPr>
+          <w:rFonts w:ascii="Helvetica" w:hAnsi="Helvetica"/>
+        </w:rPr>
         <w:t>Google Home Max</w:t>
       </w:r>
     </w:p>
@@ -148,14 +215,26 @@
         <w:tabs>
           <w:tab w:val="left" w:pos="6780"/>
         </w:tabs>
-      </w:pPr>
-      <w:r>
+        <w:rPr>
+          <w:rFonts w:ascii="Helvetica" w:hAnsi="Helvetica"/>
+        </w:rPr>
+      </w:pPr>
+      <w:r>
+        <w:rPr>
+          <w:rFonts w:ascii="Helvetica" w:hAnsi="Helvetica"/>
+        </w:rPr>
         <w:t xml:space="preserve">Apple </w:t>
       </w:r>
       <w:r>
+        <w:rPr>
+          <w:rFonts w:ascii="Helvetica" w:hAnsi="Helvetica"/>
+        </w:rPr>
         <w:t>Home</w:t>
       </w:r>
       <w:r>
+        <w:rPr>
+          <w:rFonts w:ascii="Helvetica" w:hAnsi="Helvetica"/>
+        </w:rPr>
         <w:t>Pod</w:t>
       </w:r>
     </w:p>
@@ -164,13 +243,22 @@
         <w:tabs>
           <w:tab w:val="left" w:pos="6780"/>
         </w:tabs>
+        <w:rPr>
+          <w:rFonts w:ascii="Helvetica" w:hAnsi="Helvetica"/>
+        </w:rPr>
       </w:pPr>
     </w:p>
     <w:p>
       <w:pPr>
         <w:pStyle w:val="Title"/>
-      </w:pPr>
-      <w:r>
+        <w:rPr>
+          <w:rFonts w:ascii="Helvetica" w:hAnsi="Helvetica"/>
+        </w:rPr>
+      </w:pPr>
+      <w:r>
+        <w:rPr>
+          <w:rFonts w:ascii="Helvetica" w:hAnsi="Helvetica"/>
+        </w:rPr>
         <w:t>Smart speakers, unlike Trump [working title]</w:t>
       </w:r>
     </w:p>
@@ -179,21 +267,36 @@
         <w:tabs>
           <w:tab w:val="left" w:pos="6780"/>
         </w:tabs>
-      </w:pPr>
-    </w:p>
-    <w:p>
-      <w:pPr>
-        <w:tabs>
-          <w:tab w:val="left" w:pos="6780"/>
-        </w:tabs>
-      </w:pPr>
-      <w:r>
+        <w:rPr>
+          <w:rFonts w:ascii="Helvetica" w:hAnsi="Helvetica"/>
+        </w:rPr>
+      </w:pPr>
+    </w:p>
+    <w:p>
+      <w:pPr>
+        <w:tabs>
+          <w:tab w:val="left" w:pos="6780"/>
+        </w:tabs>
+        <w:rPr>
+          <w:rFonts w:ascii="Helvetica" w:hAnsi="Helvetica"/>
+        </w:rPr>
+      </w:pPr>
+      <w:r>
+        <w:rPr>
+          <w:rFonts w:ascii="Helvetica" w:hAnsi="Helvetica"/>
+        </w:rPr>
         <w:t xml:space="preserve">The smartspeaker market has grown exponentially the last year. From the Amazon Echo to the Google Home Max, the smartspeakers has gotten a good reception from the people. In this article </w:t>
       </w:r>
       <w:r>
+        <w:rPr>
+          <w:rFonts w:ascii="Helvetica" w:hAnsi="Helvetica"/>
+        </w:rPr>
         <w:t>I</w:t>
       </w:r>
       <w:r>
+        <w:rPr>
+          <w:rFonts w:ascii="Helvetica" w:hAnsi="Helvetica"/>
+        </w:rPr>
         <w:t xml:space="preserve"> are going to go through the different choises you have when it comes to smart speakers.</w:t>
       </w:r>
     </w:p>
@@ -202,8 +305,14 @@
         <w:tabs>
           <w:tab w:val="left" w:pos="6780"/>
         </w:tabs>
-      </w:pPr>
-      <w:r>
+        <w:rPr>
+          <w:rFonts w:ascii="Helvetica" w:hAnsi="Helvetica"/>
+        </w:rPr>
+      </w:pPr>
+      <w:r>
+        <w:rPr>
+          <w:rFonts w:ascii="Helvetica" w:hAnsi="Helvetica"/>
+        </w:rPr>
         <w:t>[Bilde]</w:t>
       </w:r>
     </w:p>
@@ -212,17 +321,32 @@
         <w:tabs>
           <w:tab w:val="left" w:pos="6780"/>
         </w:tabs>
-      </w:pPr>
-      <w:r>
+        <w:rPr>
+          <w:rFonts w:ascii="Helvetica" w:hAnsi="Helvetica"/>
+        </w:rPr>
+      </w:pPr>
+      <w:r>
+        <w:rPr>
+          <w:rFonts w:ascii="Helvetica" w:hAnsi="Helvetica"/>
+        </w:rPr>
         <w:t>A smartspeaker isn’t the same as a Sonos or a Bose solution, where they play music in the desired rooms. Smartspeakers has a buildt in</w:t>
       </w:r>
       <w:r>
+        <w:rPr>
+          <w:rFonts w:ascii="Helvetica" w:hAnsi="Helvetica"/>
+        </w:rPr>
         <w:t xml:space="preserve"> assistant that can control your smart home devices, like a Philips Hue light or a Nest thermostat. </w:t>
       </w:r>
       <w:r>
+        <w:rPr>
+          <w:rFonts w:ascii="Helvetica" w:hAnsi="Helvetica"/>
+        </w:rPr>
         <w:t>Unlike its Amazon and Google counterparts, the Apple HomePod doesnt have integration for external smart home controll, but can still cooperate with your phone to completet its tasks.</w:t>
       </w:r>
       <w:r>
+        <w:rPr>
+          <w:rFonts w:ascii="Helvetica" w:hAnsi="Helvetica"/>
+        </w:rPr>
         <w:t xml:space="preserve"> </w:t>
       </w:r>
     </w:p>
@@ -232,143 +356,507 @@
           <w:tab w:val="left" w:pos="6780"/>
         </w:tabs>
         <w:rPr>
-          <w:lang w:val="en-GB"/>
-        </w:rPr>
-      </w:pPr>
-      <w:r>
+          <w:rFonts w:ascii="Helvetica" w:hAnsi="Helvetica"/>
+          <w:lang w:val="en-GB"/>
+        </w:rPr>
+      </w:pPr>
+      <w:r>
+        <w:rPr>
+          <w:rFonts w:ascii="Helvetica" w:hAnsi="Helvetica"/>
+        </w:rPr>
         <w:t xml:space="preserve">I have divided the speakers primarily based on speaker size. </w:t>
       </w:r>
       <w:r>
+        <w:rPr>
+          <w:rFonts w:ascii="Helvetica" w:hAnsi="Helvetica"/>
+        </w:rPr>
         <w:t>The Google Home Mini and the Amazon Echo Dot both fall under the «smal» category», seeing as they both have the smalest size and price</w:t>
       </w:r>
       <w:r>
+        <w:rPr>
+          <w:rFonts w:ascii="Helvetica" w:hAnsi="Helvetica"/>
+        </w:rPr>
         <w:t>,</w:t>
       </w:r>
       <w:r>
+        <w:rPr>
+          <w:rFonts w:ascii="Helvetica" w:hAnsi="Helvetica"/>
+        </w:rPr>
         <w:t xml:space="preserve"> coming in at 649kr each</w:t>
       </w:r>
       <w:r>
+        <w:rPr>
+          <w:rFonts w:ascii="Helvetica" w:hAnsi="Helvetica"/>
+        </w:rPr>
         <w:t xml:space="preserve">. </w:t>
       </w:r>
       <w:r>
+        <w:rPr>
+          <w:rFonts w:ascii="Helvetica" w:hAnsi="Helvetica"/>
+        </w:rPr>
         <w:t xml:space="preserve">The biggest advantage the Dot has over the Mini is that it can pass music to an external speaker through </w:t>
       </w:r>
       <w:r>
+        <w:rPr>
+          <w:rFonts w:ascii="Helvetica" w:hAnsi="Helvetica"/>
+        </w:rPr>
         <w:t>bluetooth</w:t>
       </w:r>
       <w:r>
+        <w:rPr>
+          <w:rFonts w:ascii="Helvetica" w:hAnsi="Helvetica"/>
+        </w:rPr>
         <w:t xml:space="preserve"> or a 3.5mm aux </w:t>
       </w:r>
       <w:r>
+        <w:rPr>
+          <w:rFonts w:ascii="Helvetica" w:hAnsi="Helvetica"/>
+        </w:rPr>
         <w:t>output</w:t>
       </w:r>
       <w:r>
+        <w:rPr>
+          <w:rFonts w:ascii="Helvetica" w:hAnsi="Helvetica"/>
+        </w:rPr>
         <w:t>, if you have other speakers. The Mini can, technically, use bluetooth to send its music, but this requiers a chromecast audio dongle to work.</w:t>
       </w:r>
       <w:r>
+        <w:rPr>
+          <w:rFonts w:ascii="Helvetica" w:hAnsi="Helvetica"/>
+        </w:rPr>
         <w:t xml:space="preserve"> </w:t>
       </w:r>
       <w:r>
+        <w:rPr>
+          <w:rFonts w:ascii="Helvetica" w:hAnsi="Helvetica"/>
+        </w:rPr>
         <w:br/>
         <w:t>The dot uses Amazon Alexa as its assistant, making it able to do everything a Alexa-enabled device can do. Alexa devices can play music from Amazon music library, as well as Pandora</w:t>
       </w:r>
       <w:r>
+        <w:rPr>
+          <w:rFonts w:ascii="Helvetica" w:hAnsi="Helvetica"/>
+        </w:rPr>
         <w:t xml:space="preserve"> and Spotify. You can also stream from Google Play music and Apple music </w:t>
       </w:r>
       <w:r>
         <w:rPr>
+          <w:rFonts w:ascii="Helvetica" w:hAnsi="Helvetica"/>
           <w:lang w:val="en-GB"/>
         </w:rPr>
         <w:t>through a phone. The Dot also supports a wide range of smart home devices like Philips Hue and Nest thermostats, as well as doing mundane tasks like alarms, timers, to-do lists etc.</w:t>
       </w:r>
       <w:r>
         <w:rPr>
+          <w:rFonts w:ascii="Helvetica" w:hAnsi="Helvetica"/>
           <w:lang w:val="en-GB"/>
         </w:rPr>
         <w:t xml:space="preserve"> If you also have a Fire-TV stick, you can start streaming music and videos to your TV, started with your voice.</w:t>
       </w:r>
       <w:r>
         <w:rPr>
+          <w:rFonts w:ascii="Helvetica" w:hAnsi="Helvetica"/>
           <w:lang w:val="en-GB"/>
         </w:rPr>
         <w:br/>
       </w:r>
       <w:r>
         <w:rPr>
-          <w:lang w:val="en-GB"/>
-        </w:rPr>
-        <w:t xml:space="preserve">The </w:t>
-      </w:r>
-      <w:r>
-        <w:rPr>
-          <w:lang w:val="en-GB"/>
-        </w:rPr>
-        <w:t xml:space="preserve">Google Home </w:t>
-      </w:r>
-      <w:r>
-        <w:rPr>
-          <w:lang w:val="en-GB"/>
-        </w:rPr>
-        <w:t xml:space="preserve">Mini have </w:t>
-      </w:r>
-      <w:r>
-        <w:rPr>
-          <w:lang w:val="en-GB"/>
-        </w:rPr>
-        <w:t xml:space="preserve">very similar software </w:t>
-      </w:r>
-      <w:r>
-        <w:rPr>
-          <w:lang w:val="en-GB"/>
-        </w:rPr>
-        <w:t>features</w:t>
-      </w:r>
-      <w:r>
-        <w:rPr>
-          <w:lang w:val="en-GB"/>
-        </w:rPr>
-        <w:t>. It uses</w:t>
-      </w:r>
-      <w:r>
-        <w:rPr>
+          <w:rFonts w:ascii="Helvetica" w:hAnsi="Helvetica"/>
+          <w:lang w:val="en-GB"/>
+        </w:rPr>
+        <w:t>The Google Home Mini have very similar software features. It uses</w:t>
+      </w:r>
+      <w:r>
+        <w:rPr>
+          <w:rFonts w:ascii="Helvetica" w:hAnsi="Helvetica"/>
           <w:lang w:val="en-GB"/>
         </w:rPr>
         <w:t xml:space="preserve"> the Google Assistant and have access to</w:t>
       </w:r>
       <w:r>
         <w:rPr>
-          <w:lang w:val="en-GB"/>
-        </w:rPr>
-        <w:t xml:space="preserve"> streaming from Google Play music, Spotify, Soundcloud, Pandora and more. It can do tasks </w:t>
-      </w:r>
-      <w:r>
-        <w:rPr>
+          <w:rFonts w:ascii="Helvetica" w:hAnsi="Helvetica"/>
+          <w:lang w:val="en-GB"/>
+        </w:rPr>
+        <w:t xml:space="preserve"> streaming from Google Play music, Spotify, Soundcloud, Pandora and more. It can do tasks like timers, </w:t>
+      </w:r>
+      <w:r>
+        <w:rPr>
+          <w:rFonts w:ascii="Helvetica" w:hAnsi="Helvetica"/>
+          <w:lang w:val="en-GB"/>
+        </w:rPr>
+        <w:t>alarms,</w:t>
+      </w:r>
+      <w:r>
+        <w:rPr>
+          <w:rFonts w:ascii="Helvetica" w:hAnsi="Helvetica"/>
+          <w:lang w:val="en-GB"/>
+        </w:rPr>
+        <w:t xml:space="preserve"> and to-do lists, as well as streaming videos</w:t>
+      </w:r>
+      <w:r>
+        <w:rPr>
+          <w:rFonts w:ascii="Helvetica" w:hAnsi="Helvetica"/>
+          <w:lang w:val="en-GB"/>
+        </w:rPr>
+        <w:t xml:space="preserve"> from</w:t>
+      </w:r>
+      <w:r>
+        <w:rPr>
+          <w:rFonts w:ascii="Helvetica" w:hAnsi="Helvetica"/>
+          <w:lang w:val="en-GB"/>
+        </w:rPr>
+        <w:t xml:space="preserve"> both </w:t>
+      </w:r>
+      <w:r>
+        <w:rPr>
+          <w:rFonts w:ascii="Helvetica" w:hAnsi="Helvetica"/>
           <w:lang w:val="en-GB"/>
         </w:rPr>
         <w:lastRenderedPageBreak/>
-        <w:t xml:space="preserve">like timers, alarms and to-do lists, as well as streaming music and videos, both from Netflix and </w:t>
-      </w:r>
-      <w:proofErr w:type="spellStart"/>
-      <w:r>
-        <w:rPr>
-          <w:lang w:val="en-GB"/>
-        </w:rPr>
-        <w:t>Youtube</w:t>
-      </w:r>
-      <w:proofErr w:type="spellEnd"/>
-      <w:r>
-        <w:rPr>
-          <w:lang w:val="en-GB"/>
-        </w:rPr>
-        <w:t xml:space="preserve"> to all Chromecast-enabled or -connected devices, </w:t>
-      </w:r>
-      <w:r>
-        <w:rPr>
-          <w:lang w:val="en-GB"/>
-        </w:rPr>
-        <w:t>s</w:t>
-      </w:r>
-      <w:bookmarkStart w:id="0" w:name="_GoBack"/>
+        <w:t xml:space="preserve">Netflix and </w:t>
+      </w:r>
+      <w:r>
+        <w:rPr>
+          <w:rFonts w:ascii="Helvetica" w:hAnsi="Helvetica"/>
+          <w:lang w:val="en-GB"/>
+        </w:rPr>
+        <w:t>YouTube</w:t>
+      </w:r>
+      <w:r>
+        <w:rPr>
+          <w:rFonts w:ascii="Helvetica" w:hAnsi="Helvetica"/>
+          <w:lang w:val="en-GB"/>
+        </w:rPr>
+        <w:t xml:space="preserve"> to all Chromecast-enabled or -connected devices</w:t>
+      </w:r>
+      <w:r>
+        <w:rPr>
+          <w:rFonts w:ascii="Helvetica" w:hAnsi="Helvetica"/>
+          <w:lang w:val="en-GB"/>
+        </w:rPr>
+        <w:t>. Google have also started deploying the ability to send text-messages through the Home. Like the Echo Dot, the Home has a wide range of third-party apps that can utilize the speaker, adding functionality</w:t>
+      </w:r>
+      <w:r>
+        <w:rPr>
+          <w:rFonts w:ascii="Helvetica" w:hAnsi="Helvetica"/>
+          <w:lang w:val="en-GB"/>
+        </w:rPr>
+        <w:t>, but we are not going to go through them all.</w:t>
+      </w:r>
+    </w:p>
+    <w:p>
+      <w:pPr>
+        <w:tabs>
+          <w:tab w:val="left" w:pos="6780"/>
+        </w:tabs>
+        <w:rPr>
+          <w:rFonts w:ascii="Helvetica" w:hAnsi="Helvetica"/>
+          <w:lang w:val="en-GB"/>
+        </w:rPr>
+      </w:pPr>
+      <w:r>
+        <w:rPr>
+          <w:rFonts w:ascii="Helvetica" w:hAnsi="Helvetica"/>
+          <w:lang w:val="en-GB"/>
+        </w:rPr>
+        <w:t>In the “medium” category, we have three devices. Amazon Echo</w:t>
+      </w:r>
+      <w:r>
+        <w:rPr>
+          <w:rFonts w:ascii="Helvetica" w:hAnsi="Helvetica"/>
+          <w:lang w:val="en-GB"/>
+        </w:rPr>
+        <w:t xml:space="preserve"> at 1490kr</w:t>
+      </w:r>
+      <w:r>
+        <w:rPr>
+          <w:rFonts w:ascii="Helvetica" w:hAnsi="Helvetica"/>
+          <w:lang w:val="en-GB"/>
+        </w:rPr>
+        <w:t>, Amazon Echo Pluss</w:t>
+      </w:r>
+      <w:r>
+        <w:rPr>
+          <w:rFonts w:ascii="Helvetica" w:hAnsi="Helvetica"/>
+          <w:lang w:val="en-GB"/>
+        </w:rPr>
+        <w:t xml:space="preserve"> at 2195kr</w:t>
+      </w:r>
+      <w:r>
+        <w:rPr>
+          <w:rFonts w:ascii="Helvetica" w:hAnsi="Helvetica"/>
+          <w:lang w:val="en-GB"/>
+        </w:rPr>
+        <w:t xml:space="preserve"> and Google Home</w:t>
+      </w:r>
+      <w:r>
+        <w:rPr>
+          <w:rFonts w:ascii="Helvetica" w:hAnsi="Helvetica"/>
+          <w:lang w:val="en-GB"/>
+        </w:rPr>
+        <w:t xml:space="preserve"> at 1699kr</w:t>
+      </w:r>
+      <w:r>
+        <w:rPr>
+          <w:rFonts w:ascii="Helvetica" w:hAnsi="Helvetica"/>
+          <w:lang w:val="en-GB"/>
+        </w:rPr>
+        <w:t>. The Amazon Echo Pluss, unlike what the name suggest, is more or less the same size as the Amazon Echo. Functionality-wise they’re</w:t>
+      </w:r>
+      <w:r>
+        <w:rPr>
+          <w:rFonts w:ascii="Helvetica" w:hAnsi="Helvetica"/>
+          <w:lang w:val="en-GB"/>
+        </w:rPr>
+        <w:t xml:space="preserve"> both</w:t>
+      </w:r>
+      <w:r>
+        <w:rPr>
+          <w:rFonts w:ascii="Helvetica" w:hAnsi="Helvetica"/>
+          <w:lang w:val="en-GB"/>
+        </w:rPr>
+        <w:t xml:space="preserve"> the same</w:t>
+      </w:r>
+      <w:r>
+        <w:rPr>
+          <w:rFonts w:ascii="Helvetica" w:hAnsi="Helvetica"/>
+          <w:lang w:val="en-GB"/>
+        </w:rPr>
+        <w:t xml:space="preserve"> as the Echo Dot</w:t>
+      </w:r>
+      <w:r>
+        <w:rPr>
+          <w:rFonts w:ascii="Helvetica" w:hAnsi="Helvetica"/>
+          <w:lang w:val="en-GB"/>
+        </w:rPr>
+        <w:t xml:space="preserve">, </w:t>
+      </w:r>
+      <w:r>
+        <w:rPr>
+          <w:rFonts w:ascii="Helvetica" w:hAnsi="Helvetica"/>
+          <w:lang w:val="en-GB"/>
+        </w:rPr>
+        <w:t>with the</w:t>
+      </w:r>
+      <w:r>
+        <w:rPr>
+          <w:rFonts w:ascii="Helvetica" w:hAnsi="Helvetica"/>
+          <w:lang w:val="en-GB"/>
+        </w:rPr>
+        <w:t xml:space="preserve"> major difference being the integration of a ZigBee hub inside the Pluss. This allows you to control devices from Philips Hue, GE, and Yale without an additional hub</w:t>
+      </w:r>
+      <w:r>
+        <w:rPr>
+          <w:rFonts w:ascii="Helvetica" w:hAnsi="Helvetica"/>
+          <w:lang w:val="en-GB"/>
+        </w:rPr>
+        <w:t xml:space="preserve">. The Amazon Echo and Google Home only have one advantage over they’re tiny counterparts; their speakers are </w:t>
+      </w:r>
+      <w:r>
+        <w:rPr>
+          <w:rFonts w:ascii="Helvetica" w:hAnsi="Helvetica"/>
+          <w:lang w:val="en-GB"/>
+        </w:rPr>
+        <w:t>bigger, delivering a better sound, with the Echo edging out</w:t>
+      </w:r>
+      <w:r>
+        <w:rPr>
+          <w:rFonts w:ascii="Helvetica" w:hAnsi="Helvetica"/>
+          <w:lang w:val="en-GB"/>
+        </w:rPr>
+        <w:t xml:space="preserve"> over the Home</w:t>
+      </w:r>
+    </w:p>
+    <w:p>
+      <w:pPr>
+        <w:tabs>
+          <w:tab w:val="left" w:pos="6780"/>
+        </w:tabs>
+        <w:rPr>
+          <w:rFonts w:ascii="Helvetica" w:hAnsi="Helvetica"/>
+          <w:lang w:val="en-GB"/>
+        </w:rPr>
+      </w:pPr>
+      <w:r>
+        <w:rPr>
+          <w:rFonts w:ascii="Helvetica" w:hAnsi="Helvetica"/>
+          <w:lang w:val="en-GB"/>
+        </w:rPr>
+        <w:t>When it comes to the “big” category, Apple have entered the market while Amazon is lacking. The Apple HomePod</w:t>
+      </w:r>
+      <w:r>
+        <w:rPr>
+          <w:rFonts w:ascii="Helvetica" w:hAnsi="Helvetica"/>
+          <w:lang w:val="en-GB"/>
+        </w:rPr>
+        <w:t>, priced at 3399kr,</w:t>
+      </w:r>
+      <w:r>
+        <w:rPr>
+          <w:rFonts w:ascii="Helvetica" w:hAnsi="Helvetica"/>
+          <w:lang w:val="en-GB"/>
+        </w:rPr>
+        <w:t xml:space="preserve"> is, for the lack of a better word, tightly locked down. The Apple-only smart speaker uses Siri for its assistant, but it’s the least smart of the assistants in this roundup by only having access to Siri and can’t inherently connect to the internet by itself</w:t>
+      </w:r>
+      <w:r>
+        <w:rPr>
+          <w:rFonts w:ascii="Helvetica" w:hAnsi="Helvetica"/>
+          <w:lang w:val="en-GB"/>
+        </w:rPr>
+        <w:t>, nor can it control your house like the other smart speakers</w:t>
+      </w:r>
+      <w:r>
+        <w:rPr>
+          <w:rFonts w:ascii="Helvetica" w:hAnsi="Helvetica"/>
+          <w:lang w:val="en-GB"/>
+        </w:rPr>
+        <w:t xml:space="preserve">. To set the speaker up you need to use an iPhone running iOS 11.2.5 or later. The speaker only uses the apple programs on your phone and cannot use any third-party apps. The HomePod </w:t>
+      </w:r>
+      <w:r>
+        <w:rPr>
+          <w:rFonts w:ascii="Helvetica" w:hAnsi="Helvetica"/>
+          <w:lang w:val="en-GB"/>
+        </w:rPr>
+        <w:t>does, however,</w:t>
+      </w:r>
+      <w:r>
+        <w:rPr>
+          <w:rFonts w:ascii="Helvetica" w:hAnsi="Helvetica"/>
+          <w:lang w:val="en-GB"/>
+        </w:rPr>
+        <w:t xml:space="preserve"> boasts the best speakers in the whole roundup, even going as far as to figure out its position in the room to enhance the soundstage and focus its speakers.</w:t>
+      </w:r>
+      <w:r>
+        <w:rPr>
+          <w:rFonts w:ascii="Helvetica" w:hAnsi="Helvetica"/>
+          <w:lang w:val="en-GB"/>
+        </w:rPr>
+        <w:br/>
+      </w:r>
+      <w:r>
+        <w:rPr>
+          <w:rFonts w:ascii="Helvetica" w:hAnsi="Helvetica"/>
+          <w:lang w:val="en-GB"/>
+        </w:rPr>
+        <w:t>The Google Home Max</w:t>
+      </w:r>
+      <w:r>
+        <w:rPr>
+          <w:rFonts w:ascii="Helvetica" w:hAnsi="Helvetica"/>
+          <w:lang w:val="en-GB"/>
+        </w:rPr>
+        <w:t>, priced at 3899kr,</w:t>
+      </w:r>
+      <w:r>
+        <w:rPr>
+          <w:rFonts w:ascii="Helvetica" w:hAnsi="Helvetica"/>
+          <w:lang w:val="en-GB"/>
+        </w:rPr>
+        <w:t xml:space="preserve"> on the other hand, is more of the same from Google. </w:t>
+      </w:r>
+      <w:r>
+        <w:rPr>
+          <w:rFonts w:ascii="Helvetica" w:hAnsi="Helvetica"/>
+          <w:lang w:val="en-GB"/>
+        </w:rPr>
+        <w:t>It has the same Google Assistant inside, it has the same functionalities as its two little brothers, but it packs quite the punch when it comes to music. It has two subs and two tweeters, but lacks the room-identifying technology the HomePod uses.</w:t>
+      </w:r>
+    </w:p>
+    <w:p>
+      <w:pPr>
+        <w:tabs>
+          <w:tab w:val="left" w:pos="6780"/>
+        </w:tabs>
+        <w:rPr>
+          <w:rFonts w:ascii="Helvetica" w:hAnsi="Helvetica"/>
+          <w:lang w:val="en-GB"/>
+        </w:rPr>
+      </w:pPr>
+    </w:p>
+    <w:p>
+      <w:pPr>
+        <w:tabs>
+          <w:tab w:val="left" w:pos="6780"/>
+        </w:tabs>
+        <w:rPr>
+          <w:rFonts w:ascii="Helvetica" w:hAnsi="Helvetica"/>
+          <w:lang w:val="en-GB"/>
+        </w:rPr>
+      </w:pPr>
+      <w:r>
+        <w:rPr>
+          <w:rFonts w:ascii="Helvetica" w:hAnsi="Helvetica"/>
+          <w:lang w:val="en-GB"/>
+        </w:rPr>
+        <w:t>If all you want is a home assistant that can control your house, the Amazon</w:t>
+      </w:r>
+      <w:r>
+        <w:rPr>
+          <w:rFonts w:ascii="Helvetica" w:hAnsi="Helvetica"/>
+          <w:lang w:val="en-GB"/>
+        </w:rPr>
+        <w:t xml:space="preserve"> Echo Dot is the perfect device for you. It does everything its bigger brothers do, for a smaller price and smaller footprint.</w:t>
+      </w:r>
+    </w:p>
+    <w:p>
+      <w:pPr>
+        <w:tabs>
+          <w:tab w:val="left" w:pos="6780"/>
+        </w:tabs>
+        <w:rPr>
+          <w:rFonts w:ascii="Helvetica" w:hAnsi="Helvetica"/>
+          <w:lang w:val="en-GB"/>
+        </w:rPr>
+      </w:pPr>
+    </w:p>
+    <w:p>
+      <w:pPr>
+        <w:tabs>
+          <w:tab w:val="left" w:pos="6780"/>
+        </w:tabs>
+        <w:rPr>
+          <w:rFonts w:ascii="Helvetica" w:hAnsi="Helvetica"/>
+          <w:lang w:val="en-GB"/>
+        </w:rPr>
+      </w:pPr>
+      <w:r>
+        <w:rPr>
+          <w:rFonts w:ascii="Helvetica" w:hAnsi="Helvetica"/>
+          <w:lang w:val="en-GB"/>
+        </w:rPr>
+        <w:t xml:space="preserve">If you want to have a good speaker as well as controlling your home, the Google Home Max is the go-to smart speaker. </w:t>
+      </w:r>
+    </w:p>
+    <w:p>
+      <w:pPr>
+        <w:tabs>
+          <w:tab w:val="left" w:pos="6780"/>
+        </w:tabs>
+        <w:rPr>
+          <w:rFonts w:ascii="Helvetica" w:hAnsi="Helvetica"/>
+          <w:lang w:val="en-GB"/>
+        </w:rPr>
+      </w:pPr>
+    </w:p>
+    <w:p>
+      <w:pPr>
+        <w:tabs>
+          <w:tab w:val="left" w:pos="6780"/>
+        </w:tabs>
+        <w:rPr>
+          <w:rFonts w:ascii="Helvetica" w:hAnsi="Helvetica"/>
+          <w:lang w:val="en-GB"/>
+        </w:rPr>
+      </w:pPr>
+      <w:r>
+        <w:rPr>
+          <w:rFonts w:ascii="Helvetica" w:hAnsi="Helvetica"/>
+          <w:lang w:val="en-GB"/>
+        </w:rPr>
+        <w:t>If you are heavily integrated into the Apple ecosystem, the HomePod is the only speaker that utilizes your Apple programs and accounts, giving you full control of your system.</w:t>
+      </w:r>
       <w:bookmarkEnd w:id="0"/>
     </w:p>
     <w:sectPr>

</xml_diff>